<commit_message>
notes and dataSet one
</commit_message>
<xml_diff>
--- a/CS5044 Notes.docx
+++ b/CS5044 Notes.docx
@@ -742,16 +742,9 @@
       </w:pPr>
       <w:r>
         <w:rPr>
-          <w:rFonts w:hint="eastAsia"/>
-          <w:lang w:val="en-US" w:eastAsia="zh-CN"/>
-        </w:rPr>
-        <w:t>•</w:t>
-      </w:r>
-      <w:r>
-        <w:rPr>
-          <w:lang w:val="en-US" w:eastAsia="zh-CN"/>
-        </w:rPr>
-        <w:t xml:space="preserve"> **View description:** Shows how often different social media platforms are used by age group, gender, occupation or region category.</w:t>
+          <w:lang w:val="en-US" w:eastAsia="zh-CN"/>
+        </w:rPr>
+        <w:t>**View description:** Shows how often different social media platforms are used by age group, gender, occupation or region category.</w:t>
       </w:r>
     </w:p>
     <w:p>
@@ -767,16 +760,9 @@
       </w:pPr>
       <w:r>
         <w:rPr>
-          <w:rFonts w:hint="eastAsia"/>
-          <w:lang w:val="en-US" w:eastAsia="zh-CN"/>
-        </w:rPr>
-        <w:t>•</w:t>
-      </w:r>
-      <w:r>
-        <w:rPr>
-          <w:lang w:val="en-US" w:eastAsia="zh-CN"/>
-        </w:rPr>
-        <w:t xml:space="preserve"> **Interactivity:** Allows users to select different demographic characteristics (e.g. age, gender) to view usage of different social platforms among specific groups. Specific numbers can be displayed by hovering, and clicking on a bar can drill down to see the detailed usage of the platform in different regions or other dimensions.</w:t>
+          <w:lang w:val="en-US" w:eastAsia="zh-CN"/>
+        </w:rPr>
+        <w:t>**Interactivity:** Allows users to select different demographic characteristics (e.g. age, gender) to view usage of different social platforms among specific groups. Specific numbers can be displayed by hovering, and clicking on a bar can drill down to see the detailed usage of the platform in different regions or other dimensions.</w:t>
       </w:r>
     </w:p>
     <w:p>
@@ -810,53 +796,38 @@
     </w:p>
     <w:p>
       <w:pPr>
+        <w:numPr>
+          <w:ilvl w:val="1"/>
+          <w:numId w:val="14"/>
+        </w:numPr>
         <w:spacing w:after="0" w:line="240" w:lineRule="auto"/>
-        <w:ind w:leftChars="655" w:left="1441"/>
-        <w:rPr>
-          <w:lang w:val="en-US" w:eastAsia="zh-CN"/>
-        </w:rPr>
-      </w:pPr>
-      <w:r>
-        <w:rPr>
-          <w:rFonts w:hint="eastAsia"/>
-          <w:lang w:val="en-US" w:eastAsia="zh-CN"/>
-        </w:rPr>
-        <w:t>•</w:t>
-      </w:r>
-      <w:r>
-        <w:rPr>
-          <w:lang w:val="en-US" w:eastAsia="zh-CN"/>
-        </w:rPr>
-        <w:t xml:space="preserve"> **View description:** Based on the user's region, display the usage heat map of different social platforms.</w:t>
-      </w:r>
-    </w:p>
-    <w:p>
-      <w:pPr>
+        <w:rPr>
+          <w:lang w:val="en-US" w:eastAsia="zh-CN"/>
+        </w:rPr>
+      </w:pPr>
+      <w:r>
+        <w:rPr>
+          <w:lang w:val="en-US" w:eastAsia="zh-CN"/>
+        </w:rPr>
+        <w:t>**View description:** Based on the user's region, display the usage heat map of different social platforms.</w:t>
+      </w:r>
+    </w:p>
+    <w:p>
+      <w:pPr>
+        <w:numPr>
+          <w:ilvl w:val="1"/>
+          <w:numId w:val="14"/>
+        </w:numPr>
         <w:spacing w:after="0" w:line="240" w:lineRule="auto"/>
-        <w:ind w:leftChars="655" w:left="1441"/>
-        <w:rPr>
-          <w:lang w:val="en-US" w:eastAsia="zh-CN"/>
-        </w:rPr>
-      </w:pPr>
-      <w:r>
-        <w:rPr>
-          <w:rFonts w:hint="eastAsia"/>
-          <w:lang w:val="en-US" w:eastAsia="zh-CN"/>
-        </w:rPr>
-        <w:t>•</w:t>
-      </w:r>
-      <w:r>
-        <w:rPr>
-          <w:lang w:val="en-US" w:eastAsia="zh-CN"/>
-        </w:rPr>
-        <w:t xml:space="preserve"> **Interactivity:** Users can explore social media usage in different regions by zooming and panning. Clicking on a specific region reveals detailed social media </w:t>
-      </w:r>
-      <w:r>
-        <w:rPr>
-          <w:lang w:val="en-US" w:eastAsia="zh-CN"/>
-        </w:rPr>
-        <w:lastRenderedPageBreak/>
-        <w:t>usage statistics for that region, including the most popular platforms and the average time spent by users.</w:t>
+        <w:rPr>
+          <w:lang w:val="en-US" w:eastAsia="zh-CN"/>
+        </w:rPr>
+      </w:pPr>
+      <w:r>
+        <w:rPr>
+          <w:lang w:val="en-US" w:eastAsia="zh-CN"/>
+        </w:rPr>
+        <w:t>**Interactivity:** Users can explore social media usage in different regions by zooming and panning. Clicking on a specific region reveals detailed social media usage statistics for that region, including the most popular platforms and the average time spent by users.</w:t>
       </w:r>
     </w:p>
     <w:p>
@@ -876,6 +847,7 @@
           <w:bCs/>
           <w:lang w:val="en-US" w:eastAsia="zh-CN"/>
         </w:rPr>
+        <w:lastRenderedPageBreak/>
         <w:t>Line Chart - time trend analysis</w:t>
       </w:r>
       <w:r>
@@ -889,46 +861,38 @@
     </w:p>
     <w:p>
       <w:pPr>
+        <w:numPr>
+          <w:ilvl w:val="1"/>
+          <w:numId w:val="14"/>
+        </w:numPr>
         <w:spacing w:after="0" w:line="240" w:lineRule="auto"/>
-        <w:ind w:leftChars="655" w:left="1441"/>
-        <w:rPr>
-          <w:lang w:val="en-US" w:eastAsia="zh-CN"/>
-        </w:rPr>
-      </w:pPr>
-      <w:r>
-        <w:rPr>
-          <w:rFonts w:hint="eastAsia"/>
-          <w:lang w:val="en-US" w:eastAsia="zh-CN"/>
-        </w:rPr>
-        <w:t>•</w:t>
-      </w:r>
-      <w:r>
-        <w:rPr>
-          <w:lang w:val="en-US" w:eastAsia="zh-CN"/>
-        </w:rPr>
-        <w:t xml:space="preserve"> **View description:** Shows changes in user activity on different social media platforms within a specific period of time.</w:t>
-      </w:r>
-    </w:p>
-    <w:p>
-      <w:pPr>
+        <w:rPr>
+          <w:lang w:val="en-US" w:eastAsia="zh-CN"/>
+        </w:rPr>
+      </w:pPr>
+      <w:r>
+        <w:rPr>
+          <w:lang w:val="en-US" w:eastAsia="zh-CN"/>
+        </w:rPr>
+        <w:t>**View description:** Shows changes in user activity on different social media platforms within a specific period of time.</w:t>
+      </w:r>
+    </w:p>
+    <w:p>
+      <w:pPr>
+        <w:numPr>
+          <w:ilvl w:val="1"/>
+          <w:numId w:val="14"/>
+        </w:numPr>
         <w:spacing w:after="0" w:line="240" w:lineRule="auto"/>
-        <w:ind w:leftChars="655" w:left="1441"/>
-        <w:rPr>
-          <w:lang w:val="en-US" w:eastAsia="zh-CN"/>
-        </w:rPr>
-      </w:pPr>
-      <w:r>
-        <w:rPr>
-          <w:rFonts w:hint="eastAsia"/>
-          <w:lang w:val="en-US" w:eastAsia="zh-CN"/>
-        </w:rPr>
-        <w:t>•</w:t>
-      </w:r>
-      <w:r>
-        <w:rPr>
-          <w:lang w:val="en-US" w:eastAsia="zh-CN"/>
-        </w:rPr>
-        <w:t xml:space="preserve"> **Interactivity:** Users can select different time ranges (such as months, years) to view data trends. Hover over the data point to display specific values, and click to view detailed analysis at that point in time, such as active user distribution, frequency of use, etc.</w:t>
+        <w:rPr>
+          <w:lang w:val="en-US" w:eastAsia="zh-CN"/>
+        </w:rPr>
+      </w:pPr>
+      <w:r>
+        <w:rPr>
+          <w:lang w:val="en-US" w:eastAsia="zh-CN"/>
+        </w:rPr>
+        <w:t>**Interactivity:** Users can select different time ranges (such as months, years) to view data trends. Hover over the data point to display specific values, and click to view detailed analysis at that point in time, such as active user distribution, frequency of use, etc.</w:t>
       </w:r>
     </w:p>
     <w:p>
@@ -971,6 +935,13 @@
           <w:lang w:val="en-US" w:eastAsia="zh-CN"/>
         </w:rPr>
       </w:pPr>
+      <w:r>
+        <w:rPr>
+          <w:rFonts w:hint="eastAsia"/>
+          <w:lang w:val="en-US" w:eastAsia="zh-CN"/>
+        </w:rPr>
+        <w:t>*</w:t>
+      </w:r>
       <w:r>
         <w:rPr>
           <w:lang w:val="en-US" w:eastAsia="zh-CN"/>
@@ -2058,6 +2029,56 @@
     </w:sectPr>
   </w:body>
 </w:document>
+</file>
+
+<file path=word/endnotes.xml><?xml version="1.0" encoding="utf-8"?>
+<w:endnotes xmlns:wpc="http://schemas.microsoft.com/office/word/2010/wordprocessingCanvas" xmlns:cx="http://schemas.microsoft.com/office/drawing/2014/chartex" xmlns:cx1="http://schemas.microsoft.com/office/drawing/2015/9/8/chartex" xmlns:cx2="http://schemas.microsoft.com/office/drawing/2015/10/21/chartex" xmlns:cx3="http://schemas.microsoft.com/office/drawing/2016/5/9/chartex" xmlns:cx4="http://schemas.microsoft.com/office/drawing/2016/5/10/chartex" xmlns:cx5="http://schemas.microsoft.com/office/drawing/2016/5/11/chartex" xmlns:cx6="http://schemas.microsoft.com/office/drawing/2016/5/12/chartex" xmlns:cx7="http://schemas.microsoft.com/office/drawing/2016/5/13/chartex" xmlns:cx8="http://schemas.microsoft.com/office/drawing/2016/5/14/chartex" xmlns:mc="http://schemas.openxmlformats.org/markup-compatibility/2006" xmlns:aink="http://schemas.microsoft.com/office/drawing/2016/ink" xmlns:am3d="http://schemas.microsoft.com/office/drawing/2017/model3d" xmlns:o="urn:schemas-microsoft-com:office:office" xmlns:oel="http://schemas.microsoft.com/office/2019/extlst" xmlns:r="http://schemas.openxmlformats.org/officeDocument/2006/relationships" xmlns:m="http://schemas.openxmlformats.org/officeDocument/2006/math" xmlns:v="urn:schemas-microsoft-com:vml" xmlns:wp14="http://schemas.microsoft.com/office/word/2010/wordprocessingDrawing" xmlns:wp="http://schemas.openxmlformats.org/drawingml/2006/wordprocessingDrawing" xmlns:w10="urn:schemas-microsoft-com:office:word" xmlns:w="http://schemas.openxmlformats.org/wordprocessingml/2006/main" xmlns:w14="http://schemas.microsoft.com/office/word/2010/wordml" xmlns:w15="http://schemas.microsoft.com/office/word/2012/wordml" xmlns:w16cex="http://schemas.microsoft.com/office/word/2018/wordml/cex" xmlns:w16cid="http://schemas.microsoft.com/office/word/2016/wordml/cid" xmlns:w16="http://schemas.microsoft.com/office/word/2018/wordml" xmlns:w16sdtdh="http://schemas.microsoft.com/office/word/2020/wordml/sdtdatahash" xmlns:w16se="http://schemas.microsoft.com/office/word/2015/wordml/symex" xmlns:wpg="http://schemas.microsoft.com/office/word/2010/wordprocessingGroup" xmlns:wpi="http://schemas.microsoft.com/office/word/2010/wordprocessingInk" xmlns:wne="http://schemas.microsoft.com/office/word/2006/wordml" xmlns:wps="http://schemas.microsoft.com/office/word/2010/wordprocessingShape" mc:Ignorable="w14 w15 w16se w16cid w16 w16cex w16sdtdh wp14">
+  <w:endnote w:type="separator" w:id="-1">
+    <w:p>
+      <w:pPr>
+        <w:spacing w:after="0" w:line="240" w:lineRule="auto"/>
+      </w:pPr>
+      <w:r>
+        <w:separator/>
+      </w:r>
+    </w:p>
+  </w:endnote>
+  <w:endnote w:type="continuationSeparator" w:id="0">
+    <w:p>
+      <w:pPr>
+        <w:spacing w:after="0" w:line="240" w:lineRule="auto"/>
+      </w:pPr>
+      <w:r>
+        <w:continuationSeparator/>
+      </w:r>
+    </w:p>
+  </w:endnote>
+</w:endnotes>
+</file>
+
+<file path=word/footnotes.xml><?xml version="1.0" encoding="utf-8"?>
+<w:footnotes xmlns:wpc="http://schemas.microsoft.com/office/word/2010/wordprocessingCanvas" xmlns:cx="http://schemas.microsoft.com/office/drawing/2014/chartex" xmlns:cx1="http://schemas.microsoft.com/office/drawing/2015/9/8/chartex" xmlns:cx2="http://schemas.microsoft.com/office/drawing/2015/10/21/chartex" xmlns:cx3="http://schemas.microsoft.com/office/drawing/2016/5/9/chartex" xmlns:cx4="http://schemas.microsoft.com/office/drawing/2016/5/10/chartex" xmlns:cx5="http://schemas.microsoft.com/office/drawing/2016/5/11/chartex" xmlns:cx6="http://schemas.microsoft.com/office/drawing/2016/5/12/chartex" xmlns:cx7="http://schemas.microsoft.com/office/drawing/2016/5/13/chartex" xmlns:cx8="http://schemas.microsoft.com/office/drawing/2016/5/14/chartex" xmlns:mc="http://schemas.openxmlformats.org/markup-compatibility/2006" xmlns:aink="http://schemas.microsoft.com/office/drawing/2016/ink" xmlns:am3d="http://schemas.microsoft.com/office/drawing/2017/model3d" xmlns:o="urn:schemas-microsoft-com:office:office" xmlns:oel="http://schemas.microsoft.com/office/2019/extlst" xmlns:r="http://schemas.openxmlformats.org/officeDocument/2006/relationships" xmlns:m="http://schemas.openxmlformats.org/officeDocument/2006/math" xmlns:v="urn:schemas-microsoft-com:vml" xmlns:wp14="http://schemas.microsoft.com/office/word/2010/wordprocessingDrawing" xmlns:wp="http://schemas.openxmlformats.org/drawingml/2006/wordprocessingDrawing" xmlns:w10="urn:schemas-microsoft-com:office:word" xmlns:w="http://schemas.openxmlformats.org/wordprocessingml/2006/main" xmlns:w14="http://schemas.microsoft.com/office/word/2010/wordml" xmlns:w15="http://schemas.microsoft.com/office/word/2012/wordml" xmlns:w16cex="http://schemas.microsoft.com/office/word/2018/wordml/cex" xmlns:w16cid="http://schemas.microsoft.com/office/word/2016/wordml/cid" xmlns:w16="http://schemas.microsoft.com/office/word/2018/wordml" xmlns:w16sdtdh="http://schemas.microsoft.com/office/word/2020/wordml/sdtdatahash" xmlns:w16se="http://schemas.microsoft.com/office/word/2015/wordml/symex" xmlns:wpg="http://schemas.microsoft.com/office/word/2010/wordprocessingGroup" xmlns:wpi="http://schemas.microsoft.com/office/word/2010/wordprocessingInk" xmlns:wne="http://schemas.microsoft.com/office/word/2006/wordml" xmlns:wps="http://schemas.microsoft.com/office/word/2010/wordprocessingShape" mc:Ignorable="w14 w15 w16se w16cid w16 w16cex w16sdtdh wp14">
+  <w:footnote w:type="separator" w:id="-1">
+    <w:p>
+      <w:pPr>
+        <w:spacing w:after="0" w:line="240" w:lineRule="auto"/>
+      </w:pPr>
+      <w:r>
+        <w:separator/>
+      </w:r>
+    </w:p>
+  </w:footnote>
+  <w:footnote w:type="continuationSeparator" w:id="0">
+    <w:p>
+      <w:pPr>
+        <w:spacing w:after="0" w:line="240" w:lineRule="auto"/>
+      </w:pPr>
+      <w:r>
+        <w:continuationSeparator/>
+      </w:r>
+    </w:p>
+  </w:footnote>
+</w:footnotes>
 </file>
 
 <file path=word/numbering.xml><?xml version="1.0" encoding="utf-8"?>
@@ -4762,6 +4783,69 @@
       <w:spacing w:after="0" w:line="240" w:lineRule="auto"/>
     </w:pPr>
   </w:style>
+  <w:style w:type="paragraph" w:styleId="af1">
+    <w:name w:val="header"/>
+    <w:basedOn w:val="a"/>
+    <w:link w:val="af2"/>
+    <w:uiPriority w:val="99"/>
+    <w:unhideWhenUsed/>
+    <w:rsid w:val="00777C1C"/>
+    <w:pPr>
+      <w:tabs>
+        <w:tab w:val="center" w:pos="4153"/>
+        <w:tab w:val="right" w:pos="8306"/>
+      </w:tabs>
+      <w:snapToGrid w:val="0"/>
+      <w:spacing w:line="240" w:lineRule="auto"/>
+      <w:jc w:val="center"/>
+    </w:pPr>
+    <w:rPr>
+      <w:sz w:val="18"/>
+      <w:szCs w:val="18"/>
+    </w:rPr>
+  </w:style>
+  <w:style w:type="character" w:customStyle="1" w:styleId="af2">
+    <w:name w:val="页眉 字符"/>
+    <w:basedOn w:val="a0"/>
+    <w:link w:val="af1"/>
+    <w:uiPriority w:val="99"/>
+    <w:rsid w:val="00777C1C"/>
+    <w:rPr>
+      <w:sz w:val="18"/>
+      <w:szCs w:val="18"/>
+    </w:rPr>
+  </w:style>
+  <w:style w:type="paragraph" w:styleId="af3">
+    <w:name w:val="footer"/>
+    <w:basedOn w:val="a"/>
+    <w:link w:val="af4"/>
+    <w:uiPriority w:val="99"/>
+    <w:unhideWhenUsed/>
+    <w:rsid w:val="00777C1C"/>
+    <w:pPr>
+      <w:tabs>
+        <w:tab w:val="center" w:pos="4153"/>
+        <w:tab w:val="right" w:pos="8306"/>
+      </w:tabs>
+      <w:snapToGrid w:val="0"/>
+      <w:spacing w:line="240" w:lineRule="auto"/>
+    </w:pPr>
+    <w:rPr>
+      <w:sz w:val="18"/>
+      <w:szCs w:val="18"/>
+    </w:rPr>
+  </w:style>
+  <w:style w:type="character" w:customStyle="1" w:styleId="af4">
+    <w:name w:val="页脚 字符"/>
+    <w:basedOn w:val="a0"/>
+    <w:link w:val="af3"/>
+    <w:uiPriority w:val="99"/>
+    <w:rsid w:val="00777C1C"/>
+    <w:rPr>
+      <w:sz w:val="18"/>
+      <w:szCs w:val="18"/>
+    </w:rPr>
+  </w:style>
 </w:styles>
 </file>
 

</xml_diff>